<commit_message>
klar projektplan, påbörjad kod
</commit_message>
<xml_diff>
--- a/projektplan-mall-rätt.docx
+++ b/projektplan-mall-rätt.docx
@@ -936,14 +936,12 @@
       <w:pPr>
         <w:rPr>
           <w:rFonts w:cstheme="minorHAnsi"/>
-          <w:highlight w:val="yellow"/>
           <w:lang w:val="en-GB"/>
         </w:rPr>
       </w:pPr>
       <w:proofErr w:type="spellStart"/>
       <w:r>
         <w:rPr>
-          <w:highlight w:val="yellow"/>
           <w:lang w:val="en-GB"/>
         </w:rPr>
         <w:t>Akryl</w:t>
@@ -951,7 +949,6 @@
       <w:proofErr w:type="spellEnd"/>
       <w:r>
         <w:rPr>
-          <w:highlight w:val="yellow"/>
           <w:lang w:val="en-GB"/>
         </w:rPr>
         <w:t>/</w:t>
@@ -959,7 +956,6 @@
       <w:proofErr w:type="spellStart"/>
       <w:r>
         <w:rPr>
-          <w:highlight w:val="yellow"/>
           <w:lang w:val="en-GB"/>
         </w:rPr>
         <w:t>gelé</w:t>
@@ -967,7 +963,6 @@
       <w:proofErr w:type="spellEnd"/>
       <w:r>
         <w:rPr>
-          <w:highlight w:val="yellow"/>
           <w:lang w:val="en-GB"/>
         </w:rPr>
         <w:t xml:space="preserve"> </w:t>
@@ -975,7 +970,6 @@
       <w:proofErr w:type="spellStart"/>
       <w:r>
         <w:rPr>
-          <w:highlight w:val="yellow"/>
           <w:lang w:val="en-GB"/>
         </w:rPr>
         <w:t>salong</w:t>
@@ -983,7 +977,6 @@
       <w:proofErr w:type="spellEnd"/>
       <w:r>
         <w:rPr>
-          <w:highlight w:val="yellow"/>
           <w:lang w:val="en-GB"/>
         </w:rPr>
         <w:t xml:space="preserve"> </w:t>
@@ -991,30 +984,18 @@
       <w:r>
         <w:rPr>
           <w:rFonts w:cstheme="minorHAnsi"/>
-          <w:highlight w:val="yellow"/>
           <w:lang w:val="en-GB"/>
         </w:rPr>
         <w:t>– Flower Nails &amp; Beauty</w:t>
       </w:r>
     </w:p>
     <w:p>
-      <w:pPr>
-        <w:rPr>
-          <w:highlight w:val="yellow"/>
-        </w:rPr>
-      </w:pPr>
-      <w:r>
-        <w:rPr>
-          <w:highlight w:val="yellow"/>
-        </w:rPr>
+      <w:r>
         <w:t>Dålig hemsida! Inte ens en egen hemsida</w:t>
       </w:r>
     </w:p>
     <w:p>
       <w:r>
-        <w:rPr>
-          <w:highlight w:val="yellow"/>
-        </w:rPr>
         <w:t>Syfte med förbättring är att göra en investering pga att det är en populär och trendig marknad</w:t>
       </w:r>
     </w:p>
@@ -1162,21 +1143,7 @@
         <w:rPr>
           <w:highlight w:val="yellow"/>
         </w:rPr>
-        <w:t xml:space="preserve">Beskriv så detaljerat som möjligt vad du planerar att göra och hur du tänker gå </w:t>
-      </w:r>
-      <w:proofErr w:type="gramStart"/>
-      <w:r>
-        <w:rPr>
-          <w:highlight w:val="yellow"/>
-        </w:rPr>
-        <w:t>tillväga</w:t>
-      </w:r>
-      <w:proofErr w:type="gramEnd"/>
-      <w:r>
-        <w:rPr>
-          <w:highlight w:val="yellow"/>
-        </w:rPr>
-        <w:t>. Försök att få med</w:t>
+        <w:t>Beskriv så detaljerat som möjligt vad du planerar att göra och hur du tänker gå tillväga. Försök att få med</w:t>
       </w:r>
     </w:p>
     <w:p>
@@ -1370,21 +1337,7 @@
         <w:rPr>
           <w:highlight w:val="yellow"/>
         </w:rPr>
-        <w:t xml:space="preserve"> </w:t>
-      </w:r>
-      <w:proofErr w:type="gramStart"/>
-      <w:r>
-        <w:rPr>
-          <w:highlight w:val="yellow"/>
-        </w:rPr>
-        <w:t>t.ex.</w:t>
-      </w:r>
-      <w:proofErr w:type="gramEnd"/>
-      <w:r>
-        <w:rPr>
-          <w:highlight w:val="yellow"/>
-        </w:rPr>
-        <w:t>)</w:t>
+        <w:t xml:space="preserve"> t.ex.)</w:t>
       </w:r>
     </w:p>
     <w:p>
@@ -1465,13 +1418,31 @@
     </w:p>
     <w:p>
       <w:r>
-        <w:t xml:space="preserve">Jag kommer att använda HTML för att koda strukturen och layouten för min hemsida. CSS kod kommer också att finnas med för att få fram estetiken på ett optimalt och lättförståeligt sätt. </w:t>
+        <w:t>Jag kommer att använda HTML för att koda strukturen och layouten för min hemsida.</w:t>
+      </w:r>
+      <w:r>
+        <w:t xml:space="preserve"> Där kommer jag att jobba med att skapa olika div, containers, samt textrutor och lägga in bilder. I HTML kodningen kommer det också finnas eventuella ID och ankare.</w:t>
+      </w:r>
+      <w:r>
+        <w:t xml:space="preserve"> CSS kod kommer också att finnas med för att få fram estetiken på ett optimalt och lättförståeligt sätt.</w:t>
+      </w:r>
+      <w:r>
+        <w:t xml:space="preserve"> Där kommer färger, typsnitt och storlekar bland annat att kodas.</w:t>
+      </w:r>
+      <w:r>
+        <w:t xml:space="preserve"> </w:t>
       </w:r>
       <w:r>
         <w:t>JavaScript</w:t>
       </w:r>
       <w:r>
-        <w:t xml:space="preserve"> kommer också att finnas med för att koda olika interaktioner, smidigt få in grafik och animeringar. Dessa tre kodningstekniker kommer att lägga grunden för hela hemsidan. Utöver det kommer jag även att använda mig av Photo</w:t>
+        <w:t xml:space="preserve"> kommer också att finnas med för att koda olika interaktioner, smidigt få in grafik och animeringar.</w:t>
+      </w:r>
+      <w:r>
+        <w:t xml:space="preserve"> Här kodas eventuella funktioner med mera.</w:t>
+      </w:r>
+      <w:r>
+        <w:t xml:space="preserve"> Dessa tre kodningstekniker kommer att lägga grunden för hela hemsidan. Utöver det kommer jag även att använda mig av Photo</w:t>
       </w:r>
       <w:r>
         <w:t xml:space="preserve">shop för att få in lite grafik och modifiera bilder som jag kommer att ta från originalhemsidan så väl som internet. Jag kommer att använda verktyget </w:t>
@@ -1514,12 +1485,10 @@
         <w:t xml:space="preserve">Om jag skulle stöta på problem som </w:t>
       </w:r>
       <w:proofErr w:type="spellStart"/>
-      <w:proofErr w:type="gramStart"/>
       <w:r>
         <w:t>t.ex</w:t>
       </w:r>
       <w:proofErr w:type="spellEnd"/>
-      <w:proofErr w:type="gramEnd"/>
       <w:r>
         <w:t xml:space="preserve"> att jag glömmer en typ av kodning kommer jag att använda mig av min lärare Andrew för hjälp men även </w:t>
       </w:r>
@@ -1536,6 +1505,9 @@
       <w:proofErr w:type="spellEnd"/>
       <w:r>
         <w:t>.</w:t>
+      </w:r>
+      <w:r>
+        <w:t xml:space="preserve"> Här kommer jag även att undvika källor som är skrivna av privatpersoner eller andra potentiellt opålitliga källor. </w:t>
       </w:r>
     </w:p>
     <w:p/>
@@ -1546,6 +1518,7 @@
       </w:pPr>
       <w:bookmarkStart w:id="7" w:name="_Toc7070558"/>
       <w:r>
+        <w:lastRenderedPageBreak/>
         <w:t>Avgränsningar</w:t>
       </w:r>
       <w:bookmarkEnd w:id="7"/>
@@ -1555,22 +1528,7 @@
         <w:rPr>
           <w:highlight w:val="yellow"/>
         </w:rPr>
-        <w:t xml:space="preserve">En kort rubrik som förtydligar vad projektet inte skall innehålla eller leverera. Denna rubrik kan vara bra så att det inte blir några missförstånd mellan utvecklare och beställare. Det skulle </w:t>
-      </w:r>
-      <w:proofErr w:type="gramStart"/>
-      <w:r>
-        <w:rPr>
-          <w:highlight w:val="yellow"/>
-        </w:rPr>
-        <w:lastRenderedPageBreak/>
-        <w:t>t.ex.</w:t>
-      </w:r>
-      <w:proofErr w:type="gramEnd"/>
-      <w:r>
-        <w:rPr>
-          <w:highlight w:val="yellow"/>
-        </w:rPr>
-        <w:t xml:space="preserve"> kunna handla om att ”I projektet ingår inte publicering av webbsida på en server och inte heller tillhandahållande av domän”. I fallet med er som inte läser Webbserverprogrammering 1 skulle man kunna ha något i stil med ”Formuläret som ska finnas på kontaktsidan kommer bara utvecklas på klientsidan och data som skickas kommer alltså inte att behandlas på något sätt”.</w:t>
+        <w:t>En kort rubrik som förtydligar vad projektet inte skall innehålla eller leverera. Denna rubrik kan vara bra så att det inte blir några missförstånd mellan utvecklare och beställare. Det skulle t.ex. kunna handla om att ”I projektet ingår inte publicering av webbsida på en server och inte heller tillhandahållande av domän”. I fallet med er som inte läser Webbserverprogrammering 1 skulle man kunna ha något i stil med ”Formuläret som ska finnas på kontaktsidan kommer bara utvecklas på klientsidan och data som skickas kommer alltså inte att behandlas på något sätt”.</w:t>
       </w:r>
     </w:p>
     <w:p/>
@@ -2299,11 +2257,9 @@
             <w:r>
               <w:t xml:space="preserve">Göra </w:t>
             </w:r>
-            <w:proofErr w:type="spellStart"/>
-            <w:r>
-              <w:t>slutraportering</w:t>
-            </w:r>
-            <w:proofErr w:type="spellEnd"/>
+            <w:r>
+              <w:t>slutrapportering</w:t>
+            </w:r>
             <w:r>
               <w:t xml:space="preserve"> och/eller annat avslutande arbete</w:t>
             </w:r>
@@ -2331,6 +2287,247 @@
       </w:pPr>
       <w:r>
         <w:t>Tabell 1: Milstolpeplan.</w:t>
+      </w:r>
+    </w:p>
+    <w:p/>
+    <w:p/>
+    <w:p/>
+    <w:p>
+      <w:pPr>
+        <w:pStyle w:val="Rubrik1"/>
+      </w:pPr>
+      <w:r>
+        <w:rPr>
+          <w:noProof/>
+        </w:rPr>
+        <w:lastRenderedPageBreak/>
+        <w:drawing>
+          <wp:anchor distT="0" distB="0" distL="114300" distR="114300" simplePos="0" relativeHeight="251658240" behindDoc="0" locked="0" layoutInCell="1" allowOverlap="1" wp14:anchorId="1ECC6BB3" wp14:editId="21C218DC">
+            <wp:simplePos x="0" y="0"/>
+            <wp:positionH relativeFrom="margin">
+              <wp:align>left</wp:align>
+            </wp:positionH>
+            <wp:positionV relativeFrom="paragraph">
+              <wp:posOffset>316865</wp:posOffset>
+            </wp:positionV>
+            <wp:extent cx="5248275" cy="4505464"/>
+            <wp:effectExtent l="0" t="0" r="0" b="9525"/>
+            <wp:wrapSquare wrapText="bothSides"/>
+            <wp:docPr id="1" name="Bildobjekt 1"/>
+            <wp:cNvGraphicFramePr>
+              <a:graphicFrameLocks xmlns:a="http://schemas.openxmlformats.org/drawingml/2006/main" noChangeAspect="1"/>
+            </wp:cNvGraphicFramePr>
+            <a:graphic xmlns:a="http://schemas.openxmlformats.org/drawingml/2006/main">
+              <a:graphicData uri="http://schemas.openxmlformats.org/drawingml/2006/picture">
+                <pic:pic xmlns:pic="http://schemas.openxmlformats.org/drawingml/2006/picture">
+                  <pic:nvPicPr>
+                    <pic:cNvPr id="1" name="Bildobjekt 1"/>
+                    <pic:cNvPicPr/>
+                  </pic:nvPicPr>
+                  <pic:blipFill>
+                    <a:blip r:embed="rId12">
+                      <a:extLst>
+                        <a:ext uri="{28A0092B-C50C-407E-A947-70E740481C1C}">
+                          <a14:useLocalDpi xmlns:a14="http://schemas.microsoft.com/office/drawing/2010/main" val="0"/>
+                        </a:ext>
+                      </a:extLst>
+                    </a:blip>
+                    <a:stretch>
+                      <a:fillRect/>
+                    </a:stretch>
+                  </pic:blipFill>
+                  <pic:spPr>
+                    <a:xfrm>
+                      <a:off x="0" y="0"/>
+                      <a:ext cx="5248275" cy="4505464"/>
+                    </a:xfrm>
+                    <a:prstGeom prst="rect">
+                      <a:avLst/>
+                    </a:prstGeom>
+                  </pic:spPr>
+                </pic:pic>
+              </a:graphicData>
+            </a:graphic>
+          </wp:anchor>
+        </w:drawing>
+      </w:r>
+      <w:r>
+        <w:t>S</w:t>
+      </w:r>
+      <w:r>
+        <w:t>kisser</w:t>
+      </w:r>
+    </w:p>
+    <w:p/>
+    <w:p/>
+    <w:p/>
+    <w:p/>
+    <w:p/>
+    <w:p/>
+    <w:p/>
+    <w:p/>
+    <w:p/>
+    <w:p/>
+    <w:p/>
+    <w:p/>
+    <w:p/>
+    <w:p/>
+    <w:p/>
+    <w:p/>
+    <w:p>
+      <w:r>
+        <w:t xml:space="preserve">Jag glömde här att beskriva delarna men ruta1 är platts för logga, bredvid är </w:t>
+      </w:r>
+      <w:proofErr w:type="spellStart"/>
+      <w:r>
+        <w:t>header</w:t>
+      </w:r>
+      <w:proofErr w:type="spellEnd"/>
+      <w:r>
+        <w:t xml:space="preserve">. </w:t>
+      </w:r>
+    </w:p>
+    <w:p>
+      <w:r>
+        <w:t xml:space="preserve">Raden under kommer att vara övergripande information om behandlingar och annat samt eventuella navigationsknappar för att komma åt meny till exempel. </w:t>
+      </w:r>
+    </w:p>
+    <w:p>
+      <w:r>
+        <w:t>Raden under den kommer att bestå av information om företagets hållbarhet och så vidare.</w:t>
+      </w:r>
+    </w:p>
+    <w:p>
+      <w:r>
+        <w:t xml:space="preserve">Längst ner är en ruta för </w:t>
+      </w:r>
+      <w:proofErr w:type="spellStart"/>
+      <w:r>
+        <w:t>footer</w:t>
+      </w:r>
+      <w:proofErr w:type="spellEnd"/>
+      <w:r>
+        <w:t xml:space="preserve"> där bland annat företagsuppgifter kommer att vara.</w:t>
+      </w:r>
+    </w:p>
+    <w:p/>
+    <w:p>
+      <w:r>
+        <w:t>(glöm inte lägga till skiss för olika storlek på skärmen!!!)</w:t>
+      </w:r>
+    </w:p>
+    <w:p>
+      <w:r>
+        <w:rPr>
+          <w:noProof/>
+        </w:rPr>
+        <w:lastRenderedPageBreak/>
+        <w:drawing>
+          <wp:inline distT="0" distB="0" distL="0" distR="0" wp14:anchorId="1C721CC1" wp14:editId="0AAE976A">
+            <wp:extent cx="4781550" cy="4398900"/>
+            <wp:effectExtent l="0" t="0" r="0" b="1905"/>
+            <wp:docPr id="3" name="Bildobjekt 3"/>
+            <wp:cNvGraphicFramePr>
+              <a:graphicFrameLocks xmlns:a="http://schemas.openxmlformats.org/drawingml/2006/main" noChangeAspect="1"/>
+            </wp:cNvGraphicFramePr>
+            <a:graphic xmlns:a="http://schemas.openxmlformats.org/drawingml/2006/main">
+              <a:graphicData uri="http://schemas.openxmlformats.org/drawingml/2006/picture">
+                <pic:pic xmlns:pic="http://schemas.openxmlformats.org/drawingml/2006/picture">
+                  <pic:nvPicPr>
+                    <pic:cNvPr id="3" name="Bildobjekt 3"/>
+                    <pic:cNvPicPr/>
+                  </pic:nvPicPr>
+                  <pic:blipFill>
+                    <a:blip r:embed="rId13">
+                      <a:extLst>
+                        <a:ext uri="{28A0092B-C50C-407E-A947-70E740481C1C}">
+                          <a14:useLocalDpi xmlns:a14="http://schemas.microsoft.com/office/drawing/2010/main" val="0"/>
+                        </a:ext>
+                      </a:extLst>
+                    </a:blip>
+                    <a:stretch>
+                      <a:fillRect/>
+                    </a:stretch>
+                  </pic:blipFill>
+                  <pic:spPr>
+                    <a:xfrm>
+                      <a:off x="0" y="0"/>
+                      <a:ext cx="4789524" cy="4406235"/>
+                    </a:xfrm>
+                    <a:prstGeom prst="rect">
+                      <a:avLst/>
+                    </a:prstGeom>
+                  </pic:spPr>
+                </pic:pic>
+              </a:graphicData>
+            </a:graphic>
+          </wp:inline>
+        </w:drawing>
+      </w:r>
+      <w:r>
+        <w:rPr>
+          <w:noProof/>
+        </w:rPr>
+        <w:drawing>
+          <wp:inline distT="0" distB="0" distL="0" distR="0" wp14:anchorId="0387AF5D" wp14:editId="2EF11D42">
+            <wp:extent cx="4781550" cy="4394683"/>
+            <wp:effectExtent l="0" t="0" r="0" b="6350"/>
+            <wp:docPr id="4" name="Bildobjekt 4"/>
+            <wp:cNvGraphicFramePr>
+              <a:graphicFrameLocks xmlns:a="http://schemas.openxmlformats.org/drawingml/2006/main" noChangeAspect="1"/>
+            </wp:cNvGraphicFramePr>
+            <a:graphic xmlns:a="http://schemas.openxmlformats.org/drawingml/2006/main">
+              <a:graphicData uri="http://schemas.openxmlformats.org/drawingml/2006/picture">
+                <pic:pic xmlns:pic="http://schemas.openxmlformats.org/drawingml/2006/picture">
+                  <pic:nvPicPr>
+                    <pic:cNvPr id="4" name="Bildobjekt 4"/>
+                    <pic:cNvPicPr/>
+                  </pic:nvPicPr>
+                  <pic:blipFill>
+                    <a:blip r:embed="rId14">
+                      <a:extLst>
+                        <a:ext uri="{28A0092B-C50C-407E-A947-70E740481C1C}">
+                          <a14:useLocalDpi xmlns:a14="http://schemas.microsoft.com/office/drawing/2010/main" val="0"/>
+                        </a:ext>
+                      </a:extLst>
+                    </a:blip>
+                    <a:stretch>
+                      <a:fillRect/>
+                    </a:stretch>
+                  </pic:blipFill>
+                  <pic:spPr>
+                    <a:xfrm>
+                      <a:off x="0" y="0"/>
+                      <a:ext cx="4790376" cy="4402795"/>
+                    </a:xfrm>
+                    <a:prstGeom prst="rect">
+                      <a:avLst/>
+                    </a:prstGeom>
+                  </pic:spPr>
+                </pic:pic>
+              </a:graphicData>
+            </a:graphic>
+          </wp:inline>
+        </w:drawing>
+      </w:r>
+    </w:p>
+    <w:p>
+      <w:pPr>
+        <w:pStyle w:val="Rubrik1"/>
+      </w:pPr>
+      <w:r>
+        <w:lastRenderedPageBreak/>
+        <w:t>Färg och stil val</w:t>
+      </w:r>
+    </w:p>
+    <w:p>
+      <w:r>
+        <w:t xml:space="preserve">Jag kommer att gå för mycket stilrena och neutrala färger som matchar de modetrender som cirkulerar just nu. Det kommer att vara mycket beigea nyanser samt ljusa akvareller så som blå och grönt för att matcha den neutrala paletten då neutrala och naturnära färger är trendigt just nu. </w:t>
+      </w:r>
+    </w:p>
+    <w:p>
+      <w:r>
+        <w:t xml:space="preserve">Även loggan och bilderna kommer att anpassas till ett mycket naturellt och minimalistiskt tema. För att fortsätta den röda tråden genom hemsidan kommer även typsnitt att få en minimalistisk stil där tunna och skarpa former blir det vinnande konceptet. Även för tydlighetens skull kommer runda och snirkliga typsnitt att undvikas i text. </w:t>
       </w:r>
     </w:p>
     <w:sectPr>
@@ -2380,7 +2577,6 @@
         <w:docPartUnique/>
       </w:docPartObj>
     </w:sdtPr>
-    <w:sdtEndPr/>
     <w:sdtContent>
       <w:p>
         <w:pPr>
@@ -2442,7 +2638,6 @@
         <w:docPartUnique/>
       </w:docPartObj>
     </w:sdtPr>
-    <w:sdtEndPr/>
     <w:sdtContent>
       <w:p>
         <w:pPr>

</xml_diff>